<commit_message>
ændringer i forklaring af beregnerkode, desingprincipper. Samt fjernet personprofiller og tilføjet samarbejde, og kravspecifikation
</commit_message>
<xml_diff>
--- a/Rapport/design_principper.docx
+++ b/Rapport/design_principper.docx
@@ -10,8 +10,6 @@
           <w:rFonts w:eastAsia="Times New Roman" w:cstheme="minorHAnsi"/>
           <w:b/>
           <w:bCs/>
-          <w:sz w:val="24"/>
-          <w:szCs w:val="24"/>
           <w:lang w:eastAsia="da-DK"/>
         </w:rPr>
       </w:pPr>
@@ -20,8 +18,6 @@
           <w:rFonts w:eastAsia="Times New Roman" w:cstheme="minorHAnsi"/>
           <w:b/>
           <w:bCs/>
-          <w:sz w:val="24"/>
-          <w:szCs w:val="24"/>
           <w:lang w:eastAsia="da-DK"/>
         </w:rPr>
         <w:t>Login-siden</w:t>
@@ -32,16 +28,12 @@
         <w:spacing w:before="100" w:beforeAutospacing="1" w:after="100" w:afterAutospacing="1" w:line="240" w:lineRule="auto"/>
         <w:rPr>
           <w:rFonts w:eastAsia="Times New Roman" w:cstheme="minorHAnsi"/>
-          <w:sz w:val="24"/>
-          <w:szCs w:val="24"/>
-          <w:lang w:eastAsia="da-DK"/>
-        </w:rPr>
-      </w:pPr>
-      <w:r>
-        <w:rPr>
-          <w:rFonts w:eastAsia="Times New Roman" w:cstheme="minorHAnsi"/>
-          <w:sz w:val="24"/>
-          <w:szCs w:val="24"/>
+          <w:lang w:eastAsia="da-DK"/>
+        </w:rPr>
+      </w:pPr>
+      <w:r>
+        <w:rPr>
+          <w:rFonts w:eastAsia="Times New Roman" w:cstheme="minorHAnsi"/>
           <w:lang w:eastAsia="da-DK"/>
         </w:rPr>
         <w:t>Login-siden viser et minimalistisk design med en stærk kontrast mellem den mørke baggrund og de lyse inputfelter og knappen. Tekst og knapper er tydelige, og layoutet er centreret, hvilket skaber en simpel og overskuelig struktur. Ved at placere felterne for brugernavn og adgangskode tæt sammen inden for en visuel kasse understøttes nærhedsprincippet (Gestalt). Samtidig justerer centreret tekst og elementer brugen af alignment, som giver en ren og organiseret fornemmelse.</w:t>
@@ -52,16 +44,12 @@
         <w:spacing w:before="100" w:beforeAutospacing="1" w:after="100" w:afterAutospacing="1" w:line="240" w:lineRule="auto"/>
         <w:rPr>
           <w:rFonts w:eastAsia="Times New Roman" w:cstheme="minorHAnsi"/>
-          <w:sz w:val="24"/>
-          <w:szCs w:val="24"/>
-          <w:lang w:eastAsia="da-DK"/>
-        </w:rPr>
-      </w:pPr>
-      <w:r>
-        <w:rPr>
-          <w:rFonts w:eastAsia="Times New Roman" w:cstheme="minorHAnsi"/>
-          <w:sz w:val="24"/>
-          <w:szCs w:val="24"/>
+          <w:lang w:eastAsia="da-DK"/>
+        </w:rPr>
+      </w:pPr>
+      <w:r>
+        <w:rPr>
+          <w:rFonts w:eastAsia="Times New Roman" w:cstheme="minorHAnsi"/>
           <w:lang w:eastAsia="da-DK"/>
         </w:rPr>
         <w:t>Selvom designet er simpelt og overskueligt, mangler der visuelle feedbackelementer, som hover-effekter eller farveskift på knappen. Logoet nederst er visuelt adskilt fra login-processen og kan virke malplaceret. Tilføjelse af farvede fejlmeddelelser og mere engagerende elementer kunne forbedre både brugervenlighed og æstetik. Derudover virker den store negative plads lidt for tom og kan optimeres ved at reducere pladsen mellem sektionerne.</w:t>
@@ -72,8 +60,6 @@
         <w:spacing w:after="0" w:line="240" w:lineRule="auto"/>
         <w:rPr>
           <w:rFonts w:eastAsia="Times New Roman" w:cstheme="minorHAnsi"/>
-          <w:sz w:val="24"/>
-          <w:szCs w:val="24"/>
           <w:lang w:eastAsia="da-DK"/>
         </w:rPr>
       </w:pPr>
@@ -86,8 +72,6 @@
           <w:rFonts w:eastAsia="Times New Roman" w:cstheme="minorHAnsi"/>
           <w:b/>
           <w:bCs/>
-          <w:sz w:val="24"/>
-          <w:szCs w:val="24"/>
           <w:lang w:eastAsia="da-DK"/>
         </w:rPr>
       </w:pPr>
@@ -96,8 +80,6 @@
           <w:rFonts w:eastAsia="Times New Roman" w:cstheme="minorHAnsi"/>
           <w:b/>
           <w:bCs/>
-          <w:sz w:val="24"/>
-          <w:szCs w:val="24"/>
           <w:lang w:eastAsia="da-DK"/>
         </w:rPr>
         <w:t>Menu-siden</w:t>
@@ -108,16 +90,12 @@
         <w:spacing w:before="100" w:beforeAutospacing="1" w:after="100" w:afterAutospacing="1" w:line="240" w:lineRule="auto"/>
         <w:rPr>
           <w:rFonts w:eastAsia="Times New Roman" w:cstheme="minorHAnsi"/>
-          <w:sz w:val="24"/>
-          <w:szCs w:val="24"/>
-          <w:lang w:eastAsia="da-DK"/>
-        </w:rPr>
-      </w:pPr>
-      <w:r>
-        <w:rPr>
-          <w:rFonts w:eastAsia="Times New Roman" w:cstheme="minorHAnsi"/>
-          <w:sz w:val="24"/>
-          <w:szCs w:val="24"/>
+          <w:lang w:eastAsia="da-DK"/>
+        </w:rPr>
+      </w:pPr>
+      <w:r>
+        <w:rPr>
+          <w:rFonts w:eastAsia="Times New Roman" w:cstheme="minorHAnsi"/>
           <w:lang w:eastAsia="da-DK"/>
         </w:rPr>
         <w:t xml:space="preserve">Denne side </w:t>
@@ -125,8 +103,6 @@
       <w:r>
         <w:rPr>
           <w:rFonts w:eastAsia="Times New Roman" w:cstheme="minorHAnsi"/>
-          <w:sz w:val="24"/>
-          <w:szCs w:val="24"/>
           <w:lang w:eastAsia="da-DK"/>
         </w:rPr>
         <w:t xml:space="preserve">har </w:t>
@@ -134,8 +110,6 @@
       <w:r>
         <w:rPr>
           <w:rFonts w:eastAsia="Times New Roman" w:cstheme="minorHAnsi"/>
-          <w:sz w:val="24"/>
-          <w:szCs w:val="24"/>
           <w:lang w:eastAsia="da-DK"/>
         </w:rPr>
         <w:t>tre knapper med funktionerne "Historik," "</w:t>
@@ -144,8 +118,6 @@
       <w:r>
         <w:rPr>
           <w:rFonts w:eastAsia="Times New Roman" w:cstheme="minorHAnsi"/>
-          <w:sz w:val="24"/>
-          <w:szCs w:val="24"/>
           <w:lang w:eastAsia="da-DK"/>
         </w:rPr>
         <w:t>Admin</w:t>
@@ -154,8 +126,6 @@
       <w:r>
         <w:rPr>
           <w:rFonts w:eastAsia="Times New Roman" w:cstheme="minorHAnsi"/>
-          <w:sz w:val="24"/>
-          <w:szCs w:val="24"/>
           <w:lang w:eastAsia="da-DK"/>
         </w:rPr>
         <w:t>," og "Beregn," arrangeret horisontalt og centralt på skærmen. Kontrasten mellem de blå knapper og den mørke baggrund er effektiv til at fremhæve interaktive elementer. Gestalt-princippet om ensartethed er opfyldt ved brug af samme størrelse, farve og form på knapperne. Der er også en god justering og balance i designet, som gør siden nem at overskue.</w:t>
@@ -166,16 +136,12 @@
         <w:spacing w:before="100" w:beforeAutospacing="1" w:after="100" w:afterAutospacing="1" w:line="240" w:lineRule="auto"/>
         <w:rPr>
           <w:rFonts w:eastAsia="Times New Roman" w:cstheme="minorHAnsi"/>
-          <w:sz w:val="24"/>
-          <w:szCs w:val="24"/>
-          <w:lang w:eastAsia="da-DK"/>
-        </w:rPr>
-      </w:pPr>
-      <w:r>
-        <w:rPr>
-          <w:rFonts w:eastAsia="Times New Roman" w:cstheme="minorHAnsi"/>
-          <w:sz w:val="24"/>
-          <w:szCs w:val="24"/>
+          <w:lang w:eastAsia="da-DK"/>
+        </w:rPr>
+      </w:pPr>
+      <w:r>
+        <w:rPr>
+          <w:rFonts w:eastAsia="Times New Roman" w:cstheme="minorHAnsi"/>
           <w:lang w:eastAsia="da-DK"/>
         </w:rPr>
         <w:t>Trods enkelheden fremstår designet lidt for simpelt og kan virke uinspirerende. Den store plads omkring knapperne skaber en visuel adskillelse, men denne afstand kan føles overflødig. Knapperne kunne placeres tættere sammen eller grupperes i en boks for at signalere deres sammenhæng. Tilføjelse af ikoner eller korte beskrivelser ved siden af teksten kunne også forbedre forståelse</w:t>
@@ -183,8 +149,6 @@
       <w:r>
         <w:rPr>
           <w:rFonts w:eastAsia="Times New Roman" w:cstheme="minorHAnsi"/>
-          <w:sz w:val="24"/>
-          <w:szCs w:val="24"/>
           <w:lang w:eastAsia="da-DK"/>
         </w:rPr>
         <w:t>n</w:t>
@@ -192,8 +156,6 @@
       <w:r>
         <w:rPr>
           <w:rFonts w:eastAsia="Times New Roman" w:cstheme="minorHAnsi"/>
-          <w:sz w:val="24"/>
-          <w:szCs w:val="24"/>
           <w:lang w:eastAsia="da-DK"/>
         </w:rPr>
         <w:t xml:space="preserve"> og gøre grænsefladen mere interessant.</w:t>
@@ -204,8 +166,6 @@
         <w:spacing w:after="0" w:line="240" w:lineRule="auto"/>
         <w:rPr>
           <w:rFonts w:eastAsia="Times New Roman" w:cstheme="minorHAnsi"/>
-          <w:sz w:val="24"/>
-          <w:szCs w:val="24"/>
           <w:lang w:eastAsia="da-DK"/>
         </w:rPr>
       </w:pPr>
@@ -218,8 +178,6 @@
           <w:rFonts w:eastAsia="Times New Roman" w:cstheme="minorHAnsi"/>
           <w:b/>
           <w:bCs/>
-          <w:sz w:val="24"/>
-          <w:szCs w:val="24"/>
           <w:lang w:eastAsia="da-DK"/>
         </w:rPr>
       </w:pPr>
@@ -228,8 +186,6 @@
           <w:rFonts w:eastAsia="Times New Roman" w:cstheme="minorHAnsi"/>
           <w:b/>
           <w:bCs/>
-          <w:sz w:val="24"/>
-          <w:szCs w:val="24"/>
           <w:lang w:eastAsia="da-DK"/>
         </w:rPr>
         <w:t>Beregningssiden</w:t>
@@ -240,16 +196,12 @@
         <w:spacing w:before="100" w:beforeAutospacing="1" w:after="100" w:afterAutospacing="1" w:line="240" w:lineRule="auto"/>
         <w:rPr>
           <w:rFonts w:eastAsia="Times New Roman" w:cstheme="minorHAnsi"/>
-          <w:sz w:val="24"/>
-          <w:szCs w:val="24"/>
-          <w:lang w:eastAsia="da-DK"/>
-        </w:rPr>
-      </w:pPr>
-      <w:r>
-        <w:rPr>
-          <w:rFonts w:eastAsia="Times New Roman" w:cstheme="minorHAnsi"/>
-          <w:sz w:val="24"/>
-          <w:szCs w:val="24"/>
+          <w:lang w:eastAsia="da-DK"/>
+        </w:rPr>
+      </w:pPr>
+      <w:r>
+        <w:rPr>
+          <w:rFonts w:eastAsia="Times New Roman" w:cstheme="minorHAnsi"/>
           <w:lang w:eastAsia="da-DK"/>
         </w:rPr>
         <w:t xml:space="preserve">Beregningssiden er funktionelt designet med en klar opdeling mellem input-området, grafen og resultatsektionen. Det grå område indkapsler input-elementerne og skaber en naturlig gruppering (Gestalt: nærhed). </w:t>
@@ -258,8 +210,6 @@
       <w:r>
         <w:rPr>
           <w:rFonts w:eastAsia="Times New Roman" w:cstheme="minorHAnsi"/>
-          <w:sz w:val="24"/>
-          <w:szCs w:val="24"/>
           <w:lang w:eastAsia="da-DK"/>
         </w:rPr>
         <w:t>Dropdown</w:t>
@@ -268,8 +218,6 @@
       <w:r>
         <w:rPr>
           <w:rFonts w:eastAsia="Times New Roman" w:cstheme="minorHAnsi"/>
-          <w:sz w:val="24"/>
-          <w:szCs w:val="24"/>
           <w:lang w:eastAsia="da-DK"/>
         </w:rPr>
         <w:t>-menuerne, inputfelterne og knappen er konsekvent designet og godt justeret, hvilket giver struktur og ensartethed. Grafens layout er let at forstå, og resultaterne er tydeligt angivet i tabelform.</w:t>
@@ -280,16 +228,12 @@
         <w:spacing w:before="100" w:beforeAutospacing="1" w:after="100" w:afterAutospacing="1" w:line="240" w:lineRule="auto"/>
         <w:rPr>
           <w:rFonts w:eastAsia="Times New Roman" w:cstheme="minorHAnsi"/>
-          <w:sz w:val="24"/>
-          <w:szCs w:val="24"/>
-          <w:lang w:eastAsia="da-DK"/>
-        </w:rPr>
-      </w:pPr>
-      <w:r>
-        <w:rPr>
-          <w:rFonts w:eastAsia="Times New Roman" w:cstheme="minorHAnsi"/>
-          <w:sz w:val="24"/>
-          <w:szCs w:val="24"/>
+          <w:lang w:eastAsia="da-DK"/>
+        </w:rPr>
+      </w:pPr>
+      <w:r>
+        <w:rPr>
+          <w:rFonts w:eastAsia="Times New Roman" w:cstheme="minorHAnsi"/>
           <w:lang w:eastAsia="da-DK"/>
         </w:rPr>
         <w:t xml:space="preserve">Grafens hvide baggrund virker lidt malplaceret i forhold til det mørke tema og kunne tilpasses for at harmonisere bedre med resten af designet. Resultattabellen kunne flyttes tættere på grafen for at styrke forbindelsen mellem dem. Input-området kunne drage fordel af visuelle feedbackelementer som hover-effekter eller skygger for at fremhæve brugerens interaktion. Endelig kunne små ikoner eller hjælpeværktøjer ved </w:t>
@@ -298,8 +242,6 @@
       <w:r>
         <w:rPr>
           <w:rFonts w:eastAsia="Times New Roman" w:cstheme="minorHAnsi"/>
-          <w:sz w:val="24"/>
-          <w:szCs w:val="24"/>
           <w:lang w:eastAsia="da-DK"/>
         </w:rPr>
         <w:t>dropdown</w:t>
@@ -308,8 +250,6 @@
       <w:r>
         <w:rPr>
           <w:rFonts w:eastAsia="Times New Roman" w:cstheme="minorHAnsi"/>
-          <w:sz w:val="24"/>
-          <w:szCs w:val="24"/>
           <w:lang w:eastAsia="da-DK"/>
         </w:rPr>
         <w:t>-menuerne forbedre forståelsen af inputmulighederne.</w:t>
@@ -317,25 +257,20 @@
     </w:p>
     <w:p>
       <w:pPr>
-        <w:spacing w:after="0" w:line="240" w:lineRule="auto"/>
-        <w:rPr>
-          <w:rFonts w:eastAsia="Times New Roman" w:cstheme="minorHAnsi"/>
-          <w:sz w:val="24"/>
-          <w:szCs w:val="24"/>
-          <w:lang w:eastAsia="da-DK"/>
-        </w:rPr>
-      </w:pPr>
-    </w:p>
-    <w:p>
-      <w:pPr>
-        <w:spacing w:before="100" w:beforeAutospacing="1" w:after="100" w:afterAutospacing="1" w:line="240" w:lineRule="auto"/>
-        <w:outlineLvl w:val="2"/>
+        <w:spacing w:before="100" w:beforeAutospacing="1" w:after="100" w:afterAutospacing="1" w:line="240" w:lineRule="auto"/>
+        <w:rPr>
+          <w:rFonts w:eastAsia="Times New Roman" w:cstheme="minorHAnsi"/>
+          <w:lang w:eastAsia="da-DK"/>
+        </w:rPr>
+      </w:pPr>
+    </w:p>
+    <w:p>
+      <w:pPr>
+        <w:spacing w:before="100" w:beforeAutospacing="1" w:after="100" w:afterAutospacing="1" w:line="240" w:lineRule="auto"/>
         <w:rPr>
           <w:rFonts w:eastAsia="Times New Roman" w:cstheme="minorHAnsi"/>
           <w:b/>
           <w:bCs/>
-          <w:sz w:val="24"/>
-          <w:szCs w:val="24"/>
           <w:lang w:eastAsia="da-DK"/>
         </w:rPr>
       </w:pPr>
@@ -344,50 +279,250 @@
           <w:rFonts w:eastAsia="Times New Roman" w:cstheme="minorHAnsi"/>
           <w:b/>
           <w:bCs/>
-          <w:sz w:val="24"/>
-          <w:szCs w:val="24"/>
-          <w:lang w:eastAsia="da-DK"/>
-        </w:rPr>
-        <w:t>K</w:t>
-      </w:r>
-      <w:r>
+          <w:lang w:eastAsia="da-DK"/>
+        </w:rPr>
+        <w:t>Historik siden</w:t>
+      </w:r>
+    </w:p>
+    <w:p>
+      <w:pPr>
+        <w:spacing w:before="100" w:beforeAutospacing="1" w:after="100" w:afterAutospacing="1" w:line="240" w:lineRule="auto"/>
+        <w:rPr>
+          <w:rFonts w:ascii="Calibri" w:eastAsia="Times New Roman" w:hAnsi="Calibri" w:cs="Calibri"/>
+          <w:kern w:val="0"/>
+          <w:lang w:eastAsia="da-DK"/>
+          <w14:ligatures w14:val="none"/>
+        </w:rPr>
+      </w:pPr>
+      <w:r>
+        <w:rPr>
+          <w:rFonts w:ascii="Calibri" w:eastAsia="Times New Roman" w:hAnsi="Calibri" w:cs="Calibri"/>
+          <w:kern w:val="0"/>
+          <w:lang w:eastAsia="da-DK"/>
+          <w14:ligatures w14:val="none"/>
+        </w:rPr>
+        <w:t>Historik-siden præsenterer en oversigt over printdata med en tabel, der er godt struktureret og letlæselig. Kontrasten mellem tabellens hvide baggrund og den mørke baggrund på siden sikrer, at dataene står tydeligt frem, mens de blå knapper i højre side effektivt signalerer deres funktionalitet. Tabellens kolonner er korrekt justeret, og skrifttypen er konsekvent, hvilket gør informationen nem at navigere. Knapperne er også pænt justeret i en lodret linje, men deres placering føles isoleret fra tabellen, hvilket kan skabe en vis visuel ubalance. Den store mængde negativ plads omkring tabellen og knapperne forstærker denne følelse og giver designet et ufuldstændigt præg.</w:t>
+      </w:r>
+    </w:p>
+    <w:p>
+      <w:pPr>
+        <w:spacing w:before="100" w:beforeAutospacing="1" w:after="100" w:afterAutospacing="1" w:line="240" w:lineRule="auto"/>
+        <w:rPr>
+          <w:rFonts w:ascii="Calibri" w:eastAsia="Times New Roman" w:hAnsi="Calibri" w:cs="Calibri"/>
+          <w:kern w:val="0"/>
+          <w:lang w:eastAsia="da-DK"/>
+          <w14:ligatures w14:val="none"/>
+        </w:rPr>
+      </w:pPr>
+      <w:r>
+        <w:rPr>
+          <w:rFonts w:ascii="Calibri" w:eastAsia="Times New Roman" w:hAnsi="Calibri" w:cs="Calibri"/>
+          <w:kern w:val="0"/>
+          <w:lang w:eastAsia="da-DK"/>
+          <w14:ligatures w14:val="none"/>
+        </w:rPr>
+        <w:t>I forhold til Gestalt-principper er nærhed anvendt i tabellen, hvor relaterede data som "</w:t>
+      </w:r>
+      <w:proofErr w:type="spellStart"/>
+      <w:r>
+        <w:rPr>
+          <w:rFonts w:ascii="Calibri" w:eastAsia="Times New Roman" w:hAnsi="Calibri" w:cs="Calibri"/>
+          <w:kern w:val="0"/>
+          <w:lang w:eastAsia="da-DK"/>
+          <w14:ligatures w14:val="none"/>
+        </w:rPr>
+        <w:t>PrintNumber</w:t>
+      </w:r>
+      <w:proofErr w:type="spellEnd"/>
+      <w:r>
+        <w:rPr>
+          <w:rFonts w:ascii="Calibri" w:eastAsia="Times New Roman" w:hAnsi="Calibri" w:cs="Calibri"/>
+          <w:kern w:val="0"/>
+          <w:lang w:eastAsia="da-DK"/>
+          <w14:ligatures w14:val="none"/>
+        </w:rPr>
+        <w:t>" og "</w:t>
+      </w:r>
+      <w:proofErr w:type="spellStart"/>
+      <w:r>
+        <w:rPr>
+          <w:rFonts w:ascii="Calibri" w:eastAsia="Times New Roman" w:hAnsi="Calibri" w:cs="Calibri"/>
+          <w:kern w:val="0"/>
+          <w:lang w:eastAsia="da-DK"/>
+          <w14:ligatures w14:val="none"/>
+        </w:rPr>
+        <w:t>PrintDate</w:t>
+      </w:r>
+      <w:proofErr w:type="spellEnd"/>
+      <w:r>
+        <w:rPr>
+          <w:rFonts w:ascii="Calibri" w:eastAsia="Times New Roman" w:hAnsi="Calibri" w:cs="Calibri"/>
+          <w:kern w:val="0"/>
+          <w:lang w:eastAsia="da-DK"/>
+          <w14:ligatures w14:val="none"/>
+        </w:rPr>
+        <w:t>" er grupperet sammen. Dette gør det intuitivt for brugeren at opfatte sammenhænge mellem oplysningerne. Dog er der en mangel på visuel forbindelse mellem tabellen og de blå knapper i højre side, hvilket kunne løses ved at samle dem i en visuel boks eller reducere afstanden. Knappernes ensartede form og farve giver et godt indtryk af deres funktionelle lighed, men tekstfarven i knapperne kunne forbedres for at skabe bedre kontrast og læsbarhed.</w:t>
+      </w:r>
+    </w:p>
+    <w:p>
+      <w:pPr>
+        <w:spacing w:before="100" w:beforeAutospacing="1" w:after="100" w:afterAutospacing="1" w:line="240" w:lineRule="auto"/>
+        <w:rPr>
+          <w:rFonts w:ascii="Calibri" w:eastAsia="Times New Roman" w:hAnsi="Calibri" w:cs="Calibri"/>
+          <w:kern w:val="0"/>
+          <w:lang w:eastAsia="da-DK"/>
+          <w14:ligatures w14:val="none"/>
+        </w:rPr>
+      </w:pPr>
+      <w:r>
+        <w:rPr>
+          <w:rFonts w:ascii="Calibri" w:eastAsia="Times New Roman" w:hAnsi="Calibri" w:cs="Calibri"/>
+          <w:kern w:val="0"/>
+          <w:lang w:eastAsia="da-DK"/>
+          <w14:ligatures w14:val="none"/>
+        </w:rPr>
+        <w:t>For at forbedre siden kunne man gøre layoutet mere kompakt. En visuel forbindelse mellem tabellen og knapperne, som en boks eller en farvet baggrund, kunne styrke sammenhængen. Desuden ville ikoner eller korte beskrivelser på knapperne som "</w:t>
+      </w:r>
+      <w:proofErr w:type="spellStart"/>
+      <w:r>
+        <w:rPr>
+          <w:rFonts w:ascii="Calibri" w:eastAsia="Times New Roman" w:hAnsi="Calibri" w:cs="Calibri"/>
+          <w:kern w:val="0"/>
+          <w:lang w:eastAsia="da-DK"/>
+          <w14:ligatures w14:val="none"/>
+        </w:rPr>
+        <w:t>Reprint</w:t>
+      </w:r>
+      <w:proofErr w:type="spellEnd"/>
+      <w:r>
+        <w:rPr>
+          <w:rFonts w:ascii="Calibri" w:eastAsia="Times New Roman" w:hAnsi="Calibri" w:cs="Calibri"/>
+          <w:kern w:val="0"/>
+          <w:lang w:eastAsia="da-DK"/>
+          <w14:ligatures w14:val="none"/>
+        </w:rPr>
+        <w:t>," "Edit," og "</w:t>
+      </w:r>
+      <w:proofErr w:type="spellStart"/>
+      <w:r>
+        <w:rPr>
+          <w:rFonts w:ascii="Calibri" w:eastAsia="Times New Roman" w:hAnsi="Calibri" w:cs="Calibri"/>
+          <w:kern w:val="0"/>
+          <w:lang w:eastAsia="da-DK"/>
+          <w14:ligatures w14:val="none"/>
+        </w:rPr>
+        <w:t>Cancel</w:t>
+      </w:r>
+      <w:proofErr w:type="spellEnd"/>
+      <w:r>
+        <w:rPr>
+          <w:rFonts w:ascii="Calibri" w:eastAsia="Times New Roman" w:hAnsi="Calibri" w:cs="Calibri"/>
+          <w:kern w:val="0"/>
+          <w:lang w:eastAsia="da-DK"/>
+          <w14:ligatures w14:val="none"/>
+        </w:rPr>
+        <w:t xml:space="preserve">" gøre funktionerne mere intuitive. På siden </w:t>
+      </w:r>
+      <w:r>
+        <w:rPr>
+          <w:rFonts w:ascii="Calibri" w:eastAsia="Times New Roman" w:hAnsi="Calibri" w:cs="Calibri"/>
+          <w:kern w:val="0"/>
+          <w:lang w:eastAsia="da-DK"/>
+          <w14:ligatures w14:val="none"/>
+        </w:rPr>
+        <w:t xml:space="preserve">kan også </w:t>
+      </w:r>
+      <w:r>
+        <w:rPr>
+          <w:rFonts w:ascii="Calibri" w:eastAsia="Times New Roman" w:hAnsi="Calibri" w:cs="Calibri"/>
+          <w:kern w:val="0"/>
+          <w:lang w:eastAsia="da-DK"/>
+          <w14:ligatures w14:val="none"/>
+        </w:rPr>
+        <w:t>drage fordel af</w:t>
+      </w:r>
+      <w:r>
+        <w:rPr>
+          <w:rFonts w:ascii="Calibri" w:eastAsia="Times New Roman" w:hAnsi="Calibri" w:cs="Calibri"/>
+          <w:kern w:val="0"/>
+          <w:lang w:eastAsia="da-DK"/>
+          <w14:ligatures w14:val="none"/>
+        </w:rPr>
+        <w:t xml:space="preserve"> en </w:t>
+      </w:r>
+      <w:proofErr w:type="spellStart"/>
+      <w:r>
+        <w:rPr>
+          <w:rFonts w:ascii="Calibri" w:eastAsia="Times New Roman" w:hAnsi="Calibri" w:cs="Calibri"/>
+          <w:kern w:val="0"/>
+          <w:lang w:eastAsia="da-DK"/>
+          <w14:ligatures w14:val="none"/>
+        </w:rPr>
+        <w:t>scroll</w:t>
+      </w:r>
+      <w:proofErr w:type="spellEnd"/>
+      <w:r>
+        <w:rPr>
+          <w:rFonts w:ascii="Calibri" w:eastAsia="Times New Roman" w:hAnsi="Calibri" w:cs="Calibri"/>
+          <w:kern w:val="0"/>
+          <w:lang w:eastAsia="da-DK"/>
+          <w14:ligatures w14:val="none"/>
+        </w:rPr>
+        <w:t>-funktion eller justering af tabellens kolonner. Samlet set er siden funktionel, men med disse tilpasninger kunne den fremstå mere sammenhængende, intuitiv og visuelt tiltalende.</w:t>
+      </w:r>
+    </w:p>
+    <w:p>
+      <w:pPr>
+        <w:spacing w:before="100" w:beforeAutospacing="1" w:after="100" w:afterAutospacing="1" w:line="240" w:lineRule="auto"/>
         <w:rPr>
           <w:rFonts w:eastAsia="Times New Roman" w:cstheme="minorHAnsi"/>
           <w:b/>
           <w:bCs/>
-          <w:sz w:val="24"/>
-          <w:szCs w:val="24"/>
-          <w:lang w:eastAsia="da-DK"/>
-        </w:rPr>
-        <w:t>onklusion</w:t>
-      </w:r>
-      <w:r>
+          <w:lang w:eastAsia="da-DK"/>
+        </w:rPr>
+      </w:pPr>
+    </w:p>
+    <w:p>
+      <w:pPr>
+        <w:spacing w:after="0" w:line="240" w:lineRule="auto"/>
+        <w:rPr>
+          <w:rFonts w:eastAsia="Times New Roman" w:cstheme="minorHAnsi"/>
+          <w:lang w:eastAsia="da-DK"/>
+        </w:rPr>
+      </w:pPr>
+    </w:p>
+    <w:p>
+      <w:pPr>
+        <w:spacing w:before="100" w:beforeAutospacing="1" w:after="100" w:afterAutospacing="1" w:line="240" w:lineRule="auto"/>
+        <w:outlineLvl w:val="2"/>
         <w:rPr>
           <w:rFonts w:eastAsia="Times New Roman" w:cstheme="minorHAnsi"/>
           <w:b/>
           <w:bCs/>
-          <w:sz w:val="24"/>
-          <w:szCs w:val="24"/>
-          <w:lang w:eastAsia="da-DK"/>
-        </w:rPr>
-        <w:t xml:space="preserve"> på CRAP og Gestalt</w:t>
-      </w:r>
-    </w:p>
-    <w:p>
-      <w:pPr>
-        <w:spacing w:before="100" w:beforeAutospacing="1" w:after="100" w:afterAutospacing="1" w:line="240" w:lineRule="auto"/>
-        <w:rPr>
-          <w:rFonts w:eastAsia="Times New Roman" w:cstheme="minorHAnsi"/>
-          <w:sz w:val="24"/>
-          <w:szCs w:val="24"/>
-          <w:lang w:eastAsia="da-DK"/>
-        </w:rPr>
-      </w:pPr>
-      <w:r>
-        <w:rPr>
-          <w:rFonts w:eastAsia="Times New Roman" w:cstheme="minorHAnsi"/>
-          <w:sz w:val="24"/>
-          <w:szCs w:val="24"/>
+          <w:lang w:eastAsia="da-DK"/>
+        </w:rPr>
+      </w:pPr>
+      <w:r>
+        <w:rPr>
+          <w:rFonts w:eastAsia="Times New Roman" w:cstheme="minorHAnsi"/>
+          <w:b/>
+          <w:bCs/>
+          <w:lang w:eastAsia="da-DK"/>
+        </w:rPr>
+        <w:t>Diskussion af designprincipper</w:t>
+      </w:r>
+    </w:p>
+    <w:p>
+      <w:pPr>
+        <w:spacing w:before="100" w:beforeAutospacing="1" w:after="100" w:afterAutospacing="1" w:line="240" w:lineRule="auto"/>
+        <w:rPr>
+          <w:rFonts w:eastAsia="Times New Roman" w:cstheme="minorHAnsi"/>
+          <w:lang w:eastAsia="da-DK"/>
+        </w:rPr>
+      </w:pPr>
+      <w:r>
+        <w:rPr>
+          <w:rFonts w:eastAsia="Times New Roman" w:cstheme="minorHAnsi"/>
           <w:lang w:eastAsia="da-DK"/>
         </w:rPr>
         <w:t>Der er tydelig kontrast, konsistens i designet, god justering og klar nærhed mellem relaterede elementer. De funktionelle områder er nemme at navigere, hvilket gør siderne brugervenlige.</w:t>
@@ -398,16 +533,12 @@
         <w:spacing w:before="100" w:beforeAutospacing="1" w:after="100" w:afterAutospacing="1" w:line="240" w:lineRule="auto"/>
         <w:rPr>
           <w:rFonts w:eastAsia="Times New Roman" w:cstheme="minorHAnsi"/>
-          <w:sz w:val="24"/>
-          <w:szCs w:val="24"/>
-          <w:lang w:eastAsia="da-DK"/>
-        </w:rPr>
-      </w:pPr>
-      <w:r>
-        <w:rPr>
-          <w:rFonts w:eastAsia="Times New Roman" w:cstheme="minorHAnsi"/>
-          <w:sz w:val="24"/>
-          <w:szCs w:val="24"/>
+          <w:lang w:eastAsia="da-DK"/>
+        </w:rPr>
+      </w:pPr>
+      <w:r>
+        <w:rPr>
+          <w:rFonts w:eastAsia="Times New Roman" w:cstheme="minorHAnsi"/>
           <w:lang w:eastAsia="da-DK"/>
         </w:rPr>
         <w:t>S</w:t>
@@ -415,8 +546,6 @@
       <w:r>
         <w:rPr>
           <w:rFonts w:eastAsia="Times New Roman" w:cstheme="minorHAnsi"/>
-          <w:sz w:val="24"/>
-          <w:szCs w:val="24"/>
           <w:lang w:eastAsia="da-DK"/>
         </w:rPr>
         <w:t>ider</w:t>
@@ -424,8 +553,6 @@
       <w:r>
         <w:rPr>
           <w:rFonts w:eastAsia="Times New Roman" w:cstheme="minorHAnsi"/>
-          <w:sz w:val="24"/>
-          <w:szCs w:val="24"/>
           <w:lang w:eastAsia="da-DK"/>
         </w:rPr>
         <w:t>ne</w:t>
@@ -433,8 +560,6 @@
       <w:r>
         <w:rPr>
           <w:rFonts w:eastAsia="Times New Roman" w:cstheme="minorHAnsi"/>
-          <w:sz w:val="24"/>
-          <w:szCs w:val="24"/>
           <w:lang w:eastAsia="da-DK"/>
         </w:rPr>
         <w:t xml:space="preserve"> kunne forbedres ved at optimere deres brug af plads</w:t>
@@ -442,8 +567,6 @@
       <w:r>
         <w:rPr>
           <w:rFonts w:eastAsia="Times New Roman" w:cstheme="minorHAnsi"/>
-          <w:sz w:val="24"/>
-          <w:szCs w:val="24"/>
           <w:lang w:eastAsia="da-DK"/>
         </w:rPr>
         <w:t>en</w:t>
@@ -451,8 +574,6 @@
       <w:r>
         <w:rPr>
           <w:rFonts w:eastAsia="Times New Roman" w:cstheme="minorHAnsi"/>
-          <w:sz w:val="24"/>
-          <w:szCs w:val="24"/>
           <w:lang w:eastAsia="da-DK"/>
         </w:rPr>
         <w:t xml:space="preserve">, skabe bedre visuel harmoni og tilbyde </w:t>
@@ -460,8 +581,6 @@
       <w:r>
         <w:rPr>
           <w:rFonts w:eastAsia="Times New Roman" w:cstheme="minorHAnsi"/>
-          <w:sz w:val="24"/>
-          <w:szCs w:val="24"/>
           <w:lang w:eastAsia="da-DK"/>
         </w:rPr>
         <w:t>flere</w:t>
@@ -469,8 +588,6 @@
       <w:r>
         <w:rPr>
           <w:rFonts w:eastAsia="Times New Roman" w:cstheme="minorHAnsi"/>
-          <w:sz w:val="24"/>
-          <w:szCs w:val="24"/>
           <w:lang w:eastAsia="da-DK"/>
         </w:rPr>
         <w:t xml:space="preserve"> guidende elementer. Login- og menu-siderne </w:t>
@@ -478,8 +595,6 @@
       <w:r>
         <w:rPr>
           <w:rFonts w:eastAsia="Times New Roman" w:cstheme="minorHAnsi"/>
-          <w:sz w:val="24"/>
-          <w:szCs w:val="24"/>
           <w:lang w:eastAsia="da-DK"/>
         </w:rPr>
         <w:t>har</w:t>
@@ -487,8 +602,6 @@
       <w:r>
         <w:rPr>
           <w:rFonts w:eastAsia="Times New Roman" w:cstheme="minorHAnsi"/>
-          <w:sz w:val="24"/>
-          <w:szCs w:val="24"/>
           <w:lang w:eastAsia="da-DK"/>
         </w:rPr>
         <w:t xml:space="preserve"> for meget tom plads, hvilket kan give et indtryk af ufuldstændighed og mangel på designmæssig</w:t>
@@ -496,8 +609,6 @@
       <w:r>
         <w:rPr>
           <w:rFonts w:eastAsia="Times New Roman" w:cstheme="minorHAnsi"/>
-          <w:sz w:val="24"/>
-          <w:szCs w:val="24"/>
           <w:lang w:eastAsia="da-DK"/>
         </w:rPr>
         <w:t>e overvejelser</w:t>
@@ -505,8 +616,6 @@
       <w:r>
         <w:rPr>
           <w:rFonts w:eastAsia="Times New Roman" w:cstheme="minorHAnsi"/>
-          <w:sz w:val="24"/>
-          <w:szCs w:val="24"/>
           <w:lang w:eastAsia="da-DK"/>
         </w:rPr>
         <w:t>. På beregningssiden fungerer funktionaliteten fint, men grafens visuelle stil og layoutet af de tekstbaserede resultater passer ikke helt til det overordnede tema, hvilket skaber e</w:t>
@@ -514,8 +623,6 @@
       <w:r>
         <w:rPr>
           <w:rFonts w:eastAsia="Times New Roman" w:cstheme="minorHAnsi"/>
-          <w:sz w:val="24"/>
-          <w:szCs w:val="24"/>
           <w:lang w:eastAsia="da-DK"/>
         </w:rPr>
         <w:t>t underligt udtryk</w:t>
@@ -523,8 +630,6 @@
       <w:r>
         <w:rPr>
           <w:rFonts w:eastAsia="Times New Roman" w:cstheme="minorHAnsi"/>
-          <w:sz w:val="24"/>
-          <w:szCs w:val="24"/>
           <w:lang w:eastAsia="da-DK"/>
         </w:rPr>
         <w:t>. Derudover kunne tilføjelse af forklarende elementer, såsom ikoner eller korte beskrivelser, hjælpe brugerne med at forstå funktionerne bedre, især på menu- og beregningssiden.</w:t>
@@ -535,8 +640,15 @@
         <w:spacing w:before="100" w:beforeAutospacing="1" w:after="100" w:afterAutospacing="1" w:line="240" w:lineRule="auto"/>
         <w:rPr>
           <w:rFonts w:eastAsia="Times New Roman" w:cstheme="minorHAnsi"/>
-          <w:sz w:val="24"/>
-          <w:szCs w:val="24"/>
+          <w:lang w:eastAsia="da-DK"/>
+        </w:rPr>
+      </w:pPr>
+    </w:p>
+    <w:p>
+      <w:pPr>
+        <w:spacing w:before="100" w:beforeAutospacing="1" w:after="100" w:afterAutospacing="1" w:line="240" w:lineRule="auto"/>
+        <w:rPr>
+          <w:rFonts w:eastAsia="Times New Roman" w:cstheme="minorHAnsi"/>
           <w:lang w:eastAsia="da-DK"/>
         </w:rPr>
       </w:pPr>
@@ -1074,6 +1186,16 @@
   <w:style w:type="paragraph" w:default="1" w:styleId="Normal">
     <w:name w:val="Normal"/>
     <w:qFormat/>
+    <w:rsid w:val="00EE4F70"/>
+    <w:pPr>
+      <w:spacing w:line="278" w:lineRule="auto"/>
+    </w:pPr>
+    <w:rPr>
+      <w:kern w:val="2"/>
+      <w:sz w:val="24"/>
+      <w:szCs w:val="24"/>
+      <w14:ligatures w14:val="standardContextual"/>
+    </w:rPr>
   </w:style>
   <w:style w:type="paragraph" w:styleId="Overskrift3">
     <w:name w:val="heading 3"/>
@@ -1090,9 +1212,11 @@
       <w:rFonts w:ascii="Times New Roman" w:eastAsia="Times New Roman" w:hAnsi="Times New Roman" w:cs="Times New Roman"/>
       <w:b/>
       <w:bCs/>
+      <w:kern w:val="0"/>
       <w:sz w:val="27"/>
       <w:szCs w:val="27"/>
       <w:lang w:eastAsia="da-DK"/>
+      <w14:ligatures w14:val="none"/>
     </w:rPr>
   </w:style>
   <w:style w:type="paragraph" w:styleId="Overskrift4">
@@ -1110,9 +1234,9 @@
       <w:rFonts w:ascii="Times New Roman" w:eastAsia="Times New Roman" w:hAnsi="Times New Roman" w:cs="Times New Roman"/>
       <w:b/>
       <w:bCs/>
-      <w:sz w:val="24"/>
-      <w:szCs w:val="24"/>
+      <w:kern w:val="0"/>
       <w:lang w:eastAsia="da-DK"/>
+      <w14:ligatures w14:val="none"/>
     </w:rPr>
   </w:style>
   <w:style w:type="character" w:default="1" w:styleId="Standardskrifttypeiafsnit">
@@ -1184,8 +1308,6 @@
     </w:pPr>
     <w:rPr>
       <w:rFonts w:ascii="Times New Roman" w:eastAsia="Times New Roman" w:hAnsi="Times New Roman" w:cs="Times New Roman"/>
-      <w:sz w:val="24"/>
-      <w:szCs w:val="24"/>
       <w:lang w:eastAsia="da-DK"/>
     </w:rPr>
   </w:style>

</xml_diff>